<commit_message>
not filtered question 1 and 2 up to business
</commit_message>
<xml_diff>
--- a/demo1.docx
+++ b/demo1.docx
@@ -5631,8 +5631,6 @@
         </w:rPr>
         <w:t>HTC</w:t>
       </w:r>
-      <w:bookmarkStart w:id="0" w:name="_GoBack"/>
-      <w:bookmarkEnd w:id="0"/>
     </w:p>
     <w:p>
       <w:pPr>
@@ -5703,6 +5701,10 @@
     <w:p>
       <w:pPr>
         <w:pStyle w:val="NormalWeb"/>
+        <w:numPr>
+          <w:ilvl w:val="0"/>
+          <w:numId w:val="5"/>
+        </w:numPr>
         <w:shd w:val="clear" w:color="auto" w:fill="FFFFFF"/>
         <w:spacing w:before="0" w:beforeAutospacing="0" w:after="360" w:afterAutospacing="0"/>
         <w:rPr>
@@ -5710,6 +5712,98 @@
           <w:color w:val="4A4A4A"/>
         </w:rPr>
       </w:pPr>
+      <w:r>
+        <w:rPr>
+          <w:rFonts w:ascii="Helvetica" w:hAnsi="Helvetica"/>
+          <w:color w:val="4A4A4A"/>
+        </w:rPr>
+        <w:t>Zemen Bank</w:t>
+      </w:r>
+    </w:p>
+    <w:p>
+      <w:pPr>
+        <w:pStyle w:val="NormalWeb"/>
+        <w:shd w:val="clear" w:color="auto" w:fill="FFFFFF"/>
+        <w:spacing w:before="0" w:beforeAutospacing="0" w:after="360" w:afterAutospacing="0"/>
+        <w:ind w:left="720"/>
+      </w:pPr>
+      <w:hyperlink r:id="rId136" w:history="1">
+        <w:r>
+          <w:rPr>
+            <w:rStyle w:val="Hyperlink"/>
+            <w:rFonts w:ascii="Helvetica" w:hAnsi="Helvetica"/>
+          </w:rPr>
+          <w:t>url:-</w:t>
+        </w:r>
+      </w:hyperlink>
+      <w:r>
+        <w:rPr>
+          <w:rFonts w:ascii="Helvetica" w:hAnsi="Helvetica"/>
+          <w:color w:val="4A4A4A"/>
+        </w:rPr>
+        <w:t xml:space="preserve"> </w:t>
+      </w:r>
+      <w:hyperlink r:id="rId137" w:history="1">
+        <w:r>
+          <w:rPr>
+            <w:rStyle w:val="Hyperlink"/>
+          </w:rPr>
+          <w:t>https://www.zemenbank.com/</w:t>
+        </w:r>
+      </w:hyperlink>
+      <w:r>
+        <w:t xml:space="preserve"> is a Website about Zemen Bank</w:t>
+      </w:r>
+      <w:bookmarkStart w:id="0" w:name="_GoBack"/>
+      <w:bookmarkEnd w:id="0"/>
+    </w:p>
+    <w:p>
+      <w:pPr>
+        <w:pStyle w:val="NormalWeb"/>
+        <w:shd w:val="clear" w:color="auto" w:fill="FFFFFF"/>
+        <w:spacing w:before="0" w:beforeAutospacing="0" w:after="360" w:afterAutospacing="0"/>
+        <w:ind w:left="720"/>
+      </w:pPr>
+      <w:r>
+        <w:rPr>
+          <w:rFonts w:ascii="Arial" w:hAnsi="Arial" w:cs="Arial"/>
+          <w:b/>
+          <w:bCs/>
+          <w:color w:val="222222"/>
+          <w:shd w:val="clear" w:color="auto" w:fill="FFFFFF"/>
+        </w:rPr>
+        <w:t>Zemen Bank</w:t>
+      </w:r>
+      <w:r>
+        <w:rPr>
+          <w:rFonts w:ascii="Arial" w:hAnsi="Arial" w:cs="Arial"/>
+          <w:color w:val="222222"/>
+          <w:shd w:val="clear" w:color="auto" w:fill="FFFFFF"/>
+        </w:rPr>
+        <w:t> sc based in Addis Ababa – Ethiopia, was established in 2006 and has been in operation since 2008. It was founded with 3000+ shareholders with a view to attend to the gap in the market and address the needs of corporate, institutional and high net-worth Individuals in the country</w:t>
+      </w:r>
+      <w:r>
+        <w:rPr>
+          <w:rFonts w:ascii="Arial" w:hAnsi="Arial" w:cs="Arial"/>
+          <w:color w:val="222222"/>
+          <w:shd w:val="clear" w:color="auto" w:fill="FFFFFF"/>
+        </w:rPr>
+        <w:t>.</w:t>
+      </w:r>
+    </w:p>
+    <w:p>
+      <w:pPr>
+        <w:pStyle w:val="NormalWeb"/>
+        <w:shd w:val="clear" w:color="auto" w:fill="FFFFFF"/>
+        <w:spacing w:before="0" w:beforeAutospacing="0" w:after="360" w:afterAutospacing="0"/>
+        <w:rPr>
+          <w:rFonts w:ascii="Helvetica" w:hAnsi="Helvetica"/>
+          <w:color w:val="4A4A4A"/>
+        </w:rPr>
+      </w:pPr>
+      <w:r>
+        <w:tab/>
+      </w:r>
     </w:p>
     <w:p>
       <w:pPr>
@@ -5770,6 +5864,7 @@
           <w:bCs/>
           <w:color w:val="3A679D"/>
         </w:rPr>
+        <w:lastRenderedPageBreak/>
         <w:t>4. Portfolio Website</w:t>
       </w:r>
     </w:p>
@@ -5824,7 +5919,6 @@
           <w:rFonts w:ascii="Helvetica" w:hAnsi="Helvetica"/>
           <w:color w:val="4A4A4A"/>
         </w:rPr>
-        <w:lastRenderedPageBreak/>
         <w:t>This type of website is most common for creative professionals and freelancers that are hired based on demonstrated skill and can be a more efficient alternative to a business website that serves a similar focus.</w:t>
       </w:r>
     </w:p>
@@ -5993,6 +6087,7 @@
           <w:bCs/>
           <w:color w:val="3A679D"/>
         </w:rPr>
+        <w:lastRenderedPageBreak/>
         <w:t>7. Nonprofit Website</w:t>
       </w:r>
     </w:p>
@@ -6061,7 +6156,6 @@
           <w:rFonts w:ascii="Helvetica" w:hAnsi="Helvetica"/>
           <w:color w:val="4A4A4A"/>
         </w:rPr>
-        <w:lastRenderedPageBreak/>
         <w:t>Note: To take donations through the website, you’ll have to take some of the same steps that the owners of eCommerce sites do. In particular, make sure you get an SSL certificate to make sure all payments are secure, and set up a merchant account so that you can accept credit card payments.</w:t>
       </w:r>
     </w:p>
@@ -6270,6 +6364,7 @@
           <w:rFonts w:ascii="Helvetica" w:hAnsi="Helvetica"/>
           <w:color w:val="4A4A4A"/>
         </w:rPr>
+        <w:lastRenderedPageBreak/>
         <w:t>Infopreneurs normally create a mix of valuable free content and premium content they charge for. The infopreneur’s website serves as the central location for both things – the free content which serves as a marketing tool to get people onto the site, and the paid products that account for their profits. Building a good website is therefore crucial for this type of business model.</w:t>
       </w:r>
     </w:p>
@@ -6337,7 +6432,6 @@
           <w:rFonts w:ascii="Helvetica" w:hAnsi="Helvetica"/>
           <w:color w:val="4A4A4A"/>
         </w:rPr>
-        <w:lastRenderedPageBreak/>
         <w:t>Sometimes these websites can evolve into something that makes money if they become popular enough and the person who started them wants to make that shift, but they primarily exist as a way to share your feelings, insights, and art with any friends and strangers that might be interested.</w:t>
       </w:r>
     </w:p>
@@ -6494,6 +6588,7 @@
           <w:color w:val="4A4A4A"/>
           <w:shd w:val="clear" w:color="auto" w:fill="FFFFFF"/>
         </w:rPr>
+        <w:lastRenderedPageBreak/>
         <w:t>Starting a wiki can be fairly simple, especially if you choose to use an existing software or wiki site builder rather than trying to create the website from scratch. This option makes the most sense if you need to organize available information and resources into a central space that you want others to have access to.</w:t>
       </w:r>
     </w:p>

</xml_diff>